<commit_message>
BV_UVVM-846: Updated the advanced demo code and description.
</commit_message>
<xml_diff>
--- a/bitvis_vip_spec_cov/demo/advanced_usage/internal_Example_Description.docx
+++ b/bitvis_vip_spec_cov/demo/advanced_usage/internal_Example_Description.docx
@@ -5,89 +5,81 @@
     <w:p>
       <w:pPr>
         <w:pStyle w:val="Heading1"/>
+        <w:spacing w:before="0" w:after="240"/>
       </w:pPr>
       <w:r>
         <w:t>Introduction</w:t>
       </w:r>
     </w:p>
-    <w:p/>
-    <w:p>
-      <w:r>
-        <w:t xml:space="preserve">In this demo we will demonstrate that the specification vs verification package can handle running of multiple testcases as separate simulator runs. The output from each of the simulation runs will be stored to individual files, and the run_spec_vs_verif.py script will combine the output from all the test runs when evaluating the requirements. </w:t>
+    <w:p>
+      <w:r>
+        <w:t xml:space="preserve">In this demo we will demonstrate that the specification </w:t>
+      </w:r>
+      <w:r>
+        <w:t>coverage</w:t>
+      </w:r>
+      <w:r>
+        <w:t xml:space="preserve"> package can handle running of multiple testcases as separate simulator runs. The output from each of the simulation runs will be stored to individual files, and the run_spec_</w:t>
+      </w:r>
+      <w:r>
+        <w:t>cov</w:t>
+      </w:r>
+      <w:r>
+        <w:t xml:space="preserve">.py script will combine the output from all the test runs when evaluating the requirements. </w:t>
       </w:r>
     </w:p>
     <w:p>
       <w:pPr>
         <w:pStyle w:val="Heading1"/>
-      </w:pPr>
-    </w:p>
-    <w:p>
-      <w:pPr>
-        <w:pStyle w:val="Heading1"/>
+        <w:spacing w:after="240"/>
       </w:pPr>
       <w:r>
         <w:t>Background Information</w:t>
       </w:r>
     </w:p>
-    <w:p/>
     <w:p>
       <w:r>
         <w:t xml:space="preserve">This example of the </w:t>
       </w:r>
       <w:r>
-        <w:t>Specification vs Verification</w:t>
+        <w:t xml:space="preserve">Specification </w:t>
+      </w:r>
+      <w:r>
+        <w:t>Coverage</w:t>
       </w:r>
       <w:r>
         <w:t xml:space="preserve"> concept </w:t>
       </w:r>
       <w:r>
-        <w:t xml:space="preserve">is slightly more advanced than the example located in the </w:t>
-      </w:r>
-      <w:proofErr w:type="spellStart"/>
-      <w:r>
-        <w:t>basic_usage</w:t>
-      </w:r>
-      <w:proofErr w:type="spellEnd"/>
-      <w:r>
-        <w:t xml:space="preserve"> folder. This example </w:t>
+        <w:t xml:space="preserve">is slightly more advanced than the example located in the basic_usage folder. This example </w:t>
       </w:r>
       <w:r>
         <w:t xml:space="preserve">will demonstrate </w:t>
       </w:r>
       <w:r>
-        <w:t>the multiple output files and sub-requirements feature of the Specification vs Verification concept</w:t>
+        <w:t xml:space="preserve">the multiple output files and sub-requirements feature of the Specification </w:t>
+      </w:r>
+      <w:r>
+        <w:t>Coverage</w:t>
+      </w:r>
+      <w:r>
+        <w:t xml:space="preserve"> concept</w:t>
       </w:r>
       <w:r>
         <w:t xml:space="preserve">. </w:t>
       </w:r>
-      <w:proofErr w:type="gramStart"/>
-      <w:r>
-        <w:t>Similar to</w:t>
-      </w:r>
-      <w:proofErr w:type="gramEnd"/>
-      <w:r>
-        <w:t xml:space="preserve"> the </w:t>
-      </w:r>
-      <w:proofErr w:type="spellStart"/>
-      <w:r>
-        <w:t>basic_usage</w:t>
-      </w:r>
-      <w:proofErr w:type="spellEnd"/>
-      <w:r>
-        <w:t xml:space="preserve"> example, t</w:t>
-      </w:r>
-      <w:r>
-        <w:t xml:space="preserve">he testbench is based on a simplified version of the testbench available in the </w:t>
-      </w:r>
-      <w:proofErr w:type="spellStart"/>
-      <w:r>
-        <w:t>bitvis_uart</w:t>
-      </w:r>
-      <w:proofErr w:type="spellEnd"/>
-      <w:r>
-        <w:t xml:space="preserve"> example. The UART DUT is located under </w:t>
-      </w:r>
-      <w:proofErr w:type="spellStart"/>
+      <w:r>
+        <w:t>Similar to the basic_usage example, t</w:t>
+      </w:r>
+      <w:r>
+        <w:t xml:space="preserve">he testbench is based on a simplified version of the </w:t>
+      </w:r>
+      <w:r>
+        <w:t>one</w:t>
+      </w:r>
+      <w:r>
+        <w:t xml:space="preserve"> available in the bitvis_uart example. The UART DUT is located under </w:t>
+      </w:r>
       <w:r>
         <w:rPr>
           <w:i/>
@@ -100,21 +92,18 @@
         </w:rPr>
         <w:t>uart</w:t>
       </w:r>
-      <w:proofErr w:type="spellEnd"/>
       <w:r>
         <w:rPr>
           <w:i/>
         </w:rPr>
         <w:t>/</w:t>
       </w:r>
-      <w:proofErr w:type="spellStart"/>
       <w:r>
         <w:rPr>
           <w:i/>
         </w:rPr>
         <w:t>src</w:t>
       </w:r>
-      <w:proofErr w:type="spellEnd"/>
       <w:r>
         <w:rPr>
           <w:i/>
@@ -124,10 +113,17 @@
       <w:r>
         <w:t>.</w:t>
       </w:r>
-    </w:p>
-    <w:p>
-      <w:r>
-        <w:t xml:space="preserve">For this example, the following requirements are used as requirements from the “customer”. </w:t>
+      <w:r>
+        <w:t xml:space="preserve"> </w:t>
+      </w:r>
+      <w:r>
+        <w:t>For this example, the following requirements from the “customer”</w:t>
+      </w:r>
+      <w:r>
+        <w:t xml:space="preserve"> are used:</w:t>
+      </w:r>
+      <w:r>
+        <w:t xml:space="preserve"> </w:t>
       </w:r>
     </w:p>
     <w:tbl>
@@ -314,40 +310,45 @@
         </w:tc>
       </w:tr>
     </w:tbl>
-    <w:p/>
-    <w:p>
-      <w:r>
-        <w:t xml:space="preserve">The first requirement, FPGA_SPEC_1, is broader than it should be. As it is now, it contains three individual, testable requirements. </w:t>
-      </w:r>
-      <w:proofErr w:type="gramStart"/>
-      <w:r>
-        <w:t>In order to</w:t>
-      </w:r>
-      <w:proofErr w:type="gramEnd"/>
-      <w:r>
-        <w:t xml:space="preserve"> get the desired configuration where one requirement is tested by one testcase, we divide the requirement into three sub-requirements:</w:t>
-      </w:r>
-    </w:p>
     <w:p>
       <w:pPr>
         <w:spacing w:after="0"/>
       </w:pPr>
+    </w:p>
+    <w:p>
+      <w:r>
+        <w:t>The first requirement, FPGA_SPEC_1, is broader than it should be. As it is now, it contains three individual, testable requirements. In order to get the desired configuration where one requirement is tested by one testcase, we divide the requirement into three sub-requirements:</w:t>
+      </w:r>
+    </w:p>
+    <w:p>
+      <w:pPr>
+        <w:spacing w:after="0"/>
+      </w:pPr>
       <w:r>
         <w:rPr>
           <w:b/>
         </w:rPr>
-        <w:t>FPGA_SPEC_</w:t>
-      </w:r>
-      <w:proofErr w:type="gramStart"/>
+        <w:t>FPGA_SPEC_1.a</w:t>
+      </w:r>
+      <w:r>
+        <w:t xml:space="preserve"> – The default register value of RX_DATA shall be 0x00</w:t>
+      </w:r>
+    </w:p>
+    <w:p>
+      <w:pPr>
+        <w:spacing w:after="0"/>
+      </w:pPr>
       <w:r>
         <w:rPr>
           <w:b/>
         </w:rPr>
-        <w:t>1.a</w:t>
-      </w:r>
-      <w:proofErr w:type="gramEnd"/>
-      <w:r>
-        <w:t xml:space="preserve"> – The default register value of RX_DATA shall be 0x00</w:t>
+        <w:t>FPGA_SPEC_1.b</w:t>
+      </w:r>
+      <w:r>
+        <w:t xml:space="preserve"> – The default register value of TX_READY shall be 0x0</w:t>
+      </w:r>
+      <w:r>
+        <w:t>1</w:t>
       </w:r>
     </w:p>
     <w:p>
@@ -358,43 +359,21 @@
         <w:rPr>
           <w:b/>
         </w:rPr>
-        <w:t>FPGA_SPEC_</w:t>
-      </w:r>
-      <w:proofErr w:type="gramStart"/>
-      <w:r>
-        <w:rPr>
-          <w:b/>
-        </w:rPr>
-        <w:t>1.b</w:t>
-      </w:r>
-      <w:proofErr w:type="gramEnd"/>
-      <w:r>
-        <w:t xml:space="preserve"> – The default register value of TX_READY shall be 0x0</w:t>
-      </w:r>
-      <w:r>
-        <w:t>1</w:t>
+        <w:t>FPGA_SPEC_1.c</w:t>
+      </w:r>
+      <w:r>
+        <w:t xml:space="preserve"> – The default register value of RX_DATA_VALID shall be 0x00</w:t>
       </w:r>
     </w:p>
     <w:p>
       <w:pPr>
         <w:spacing w:after="0"/>
       </w:pPr>
-      <w:r>
-        <w:rPr>
-          <w:b/>
-        </w:rPr>
-        <w:t>FPGA_SPEC_1.c</w:t>
-      </w:r>
-      <w:r>
-        <w:t xml:space="preserve"> – The default register value of RX_DATA_VALID shall be 0x00</w:t>
-      </w:r>
     </w:p>
     <w:p>
       <w:pPr>
         <w:spacing w:after="0"/>
       </w:pPr>
-    </w:p>
-    <w:p>
       <w:r>
         <w:t xml:space="preserve">In addition, the customer follows a strict development procedure where all testcases must be defined before implementation, and it must be demonstrated that all requirements will be covered by the verification. In these </w:t>
       </w:r>
@@ -405,7 +384,11 @@
         <w:t xml:space="preserve"> it is common to create a testcase to requirement mapping. For this example, the testcase to requirement mapping can be seen in the table below.</w:t>
       </w:r>
     </w:p>
-    <w:p/>
+    <w:p>
+      <w:pPr>
+        <w:spacing w:after="0"/>
+      </w:pPr>
+    </w:p>
     <w:tbl>
       <w:tblPr>
         <w:tblStyle w:val="TableGrid"/>
@@ -433,7 +416,6 @@
               <w:rPr>
                 <w:b/>
               </w:rPr>
-              <w:lastRenderedPageBreak/>
               <w:t>Testcase</w:t>
             </w:r>
           </w:p>
@@ -500,13 +482,8 @@
           </w:tcPr>
           <w:p>
             <w:r>
-              <w:t>FPGA_SPEC_</w:t>
-            </w:r>
-            <w:proofErr w:type="gramStart"/>
-            <w:r>
-              <w:t>1.a</w:t>
-            </w:r>
-            <w:proofErr w:type="gramEnd"/>
+              <w:t>FPGA_SPEC_1.a</w:t>
+            </w:r>
           </w:p>
         </w:tc>
         <w:tc>
@@ -543,13 +520,8 @@
           </w:tcPr>
           <w:p>
             <w:r>
-              <w:t>FPGA_SPEC_</w:t>
-            </w:r>
-            <w:proofErr w:type="gramStart"/>
-            <w:r>
-              <w:t>1.b</w:t>
-            </w:r>
-            <w:proofErr w:type="gramEnd"/>
+              <w:t>FPGA_SPEC_1.b</w:t>
+            </w:r>
           </w:p>
         </w:tc>
         <w:tc>
@@ -646,6 +618,7 @@
           </w:tcPr>
           <w:p>
             <w:r>
+              <w:lastRenderedPageBreak/>
               <w:t>TC_UART_RX</w:t>
             </w:r>
           </w:p>
@@ -730,17 +703,12 @@
     <w:p>
       <w:pPr>
         <w:pStyle w:val="Heading1"/>
-      </w:pPr>
-    </w:p>
-    <w:p>
-      <w:pPr>
-        <w:pStyle w:val="Heading1"/>
+        <w:spacing w:after="240"/>
       </w:pPr>
       <w:r>
         <w:t>Running the demo</w:t>
       </w:r>
     </w:p>
-    <w:p/>
     <w:p>
       <w:r>
         <w:t xml:space="preserve">The demo can be run by running the python script </w:t>
@@ -800,32 +768,18 @@
         <w:rPr>
           <w:rFonts w:ascii="Courier Code" w:hAnsi="Courier Code"/>
         </w:rPr>
-        <w:t>&gt;&gt;python</w:t>
-      </w:r>
-      <w:proofErr w:type="gramStart"/>
+        <w:t xml:space="preserve">&gt;&gt;python </w:t>
+      </w:r>
       <w:r>
         <w:rPr>
           <w:rFonts w:ascii="Courier Code" w:hAnsi="Courier Code"/>
         </w:rPr>
-        <w:t xml:space="preserve"> </w:t>
+        <w:t>../script/</w:t>
       </w:r>
       <w:r>
         <w:rPr>
           <w:rFonts w:ascii="Courier Code" w:hAnsi="Courier Code"/>
         </w:rPr>
-        <w:t>..</w:t>
-      </w:r>
-      <w:proofErr w:type="gramEnd"/>
-      <w:r>
-        <w:rPr>
-          <w:rFonts w:ascii="Courier Code" w:hAnsi="Courier Code"/>
-        </w:rPr>
-        <w:t>/script/</w:t>
-      </w:r>
-      <w:r>
-        <w:rPr>
-          <w:rFonts w:ascii="Courier Code" w:hAnsi="Courier Code"/>
-        </w:rPr>
         <w:t>run_advanced_demo.py</w:t>
       </w:r>
     </w:p>
@@ -836,8 +790,6 @@
       <w:r>
         <w:t>x</w:t>
       </w:r>
-      <w:bookmarkStart w:id="0" w:name="_GoBack"/>
-      <w:bookmarkEnd w:id="0"/>
       <w:r>
         <w:t xml:space="preserve"> is required to run this demo-script. </w:t>
       </w:r>
@@ -877,7 +829,19 @@
         <w:rPr>
           <w:i/>
         </w:rPr>
-        <w:t>run_spec_vs_verif.py</w:t>
+        <w:t>run_spec</w:t>
+      </w:r>
+      <w:r>
+        <w:rPr>
+          <w:i/>
+        </w:rPr>
+        <w:t>_cov</w:t>
+      </w:r>
+      <w:r>
+        <w:rPr>
+          <w:i/>
+        </w:rPr>
+        <w:t>.py</w:t>
       </w:r>
       <w:r>
         <w:t xml:space="preserve"> script automatically. The input to the script is read from the file </w:t>
@@ -886,16 +850,8 @@
         <w:rPr>
           <w:i/>
         </w:rPr>
-        <w:t>/demo/</w:t>
-      </w:r>
-      <w:proofErr w:type="spellStart"/>
-      <w:r>
-        <w:rPr>
-          <w:i/>
-        </w:rPr>
-        <w:t>advanced_usage</w:t>
-      </w:r>
-      <w:proofErr w:type="spellEnd"/>
+        <w:t>/demo/advanced_usage</w:t>
+      </w:r>
       <w:r>
         <w:rPr>
           <w:i/>
@@ -923,7 +879,7 @@
         <w:rPr>
           <w:i/>
         </w:rPr>
-        <w:t>/sim/advanced_demo_req_output_file_TC0.csv</w:t>
+        <w:t>/sim/advanced_demo_req_output_file_T0.csv</w:t>
       </w:r>
     </w:p>
     <w:p>
@@ -943,7 +899,7 @@
         <w:rPr>
           <w:i/>
         </w:rPr>
-        <w:t>/sim/advanced_demo_req_output_file_TC1.csv</w:t>
+        <w:t>/sim/advanced_demo_req_output_file_T1.csv</w:t>
       </w:r>
     </w:p>
     <w:p>
@@ -963,7 +919,7 @@
         <w:rPr>
           <w:i/>
         </w:rPr>
-        <w:t>/sim/advanced_demo_req_output_file_TC2.csv</w:t>
+        <w:t>/sim/advanced_demo_req_output_file_T2.csv</w:t>
       </w:r>
     </w:p>
     <w:p>
@@ -982,7 +938,15 @@
         <w:rPr>
           <w:i/>
         </w:rPr>
-        <w:t>/sim/advanced_demo_req_output_file_TC3.csv</w:t>
+        <w:t>/sim/advanced_demo_req_output_file_T</w:t>
+      </w:r>
+      <w:bookmarkStart w:id="0" w:name="_GoBack"/>
+      <w:bookmarkEnd w:id="0"/>
+      <w:r>
+        <w:rPr>
+          <w:i/>
+        </w:rPr>
+        <w:t>3.csv</w:t>
       </w:r>
     </w:p>
     <w:p>
@@ -999,81 +963,47 @@
         <w:t xml:space="preserve"> that</w:t>
       </w:r>
       <w:r>
+        <w:t xml:space="preserve"> is located in the CSV file </w:t>
+      </w:r>
+      <w:r>
+        <w:rPr>
+          <w:i/>
+        </w:rPr>
+        <w:t>/demo/advanced_usage/req_to_sub_req_map.csv</w:t>
+      </w:r>
+      <w:r>
+        <w:t xml:space="preserve">, and </w:t>
+      </w:r>
+      <w:r>
+        <w:t xml:space="preserve">the requirement to testcase map that is located in the CSV file </w:t>
+      </w:r>
+      <w:r>
+        <w:rPr>
+          <w:i/>
+        </w:rPr>
+        <w:t>/demo/advanced_usage</w:t>
+      </w:r>
+      <w:r>
+        <w:rPr>
+          <w:i/>
+        </w:rPr>
+        <w:t>/req_to_test_map.csv</w:t>
+      </w:r>
+      <w:r>
+        <w:t>.</w:t>
+      </w:r>
+      <w:r>
         <w:t xml:space="preserve"> </w:t>
       </w:r>
-      <w:proofErr w:type="gramStart"/>
-      <w:r>
-        <w:t>is located in</w:t>
-      </w:r>
-      <w:proofErr w:type="gramEnd"/>
-      <w:r>
-        <w:t xml:space="preserve"> the CSV file </w:t>
-      </w:r>
-      <w:r>
-        <w:rPr>
-          <w:i/>
-        </w:rPr>
-        <w:t>/demo/</w:t>
-      </w:r>
-      <w:proofErr w:type="spellStart"/>
-      <w:r>
-        <w:rPr>
-          <w:i/>
-        </w:rPr>
-        <w:t>advanced_usage</w:t>
-      </w:r>
-      <w:proofErr w:type="spellEnd"/>
-      <w:r>
-        <w:rPr>
-          <w:i/>
-        </w:rPr>
-        <w:t>/req_to_sub_req_map.csv</w:t>
-      </w:r>
-      <w:r>
-        <w:t xml:space="preserve">, and </w:t>
-      </w:r>
-      <w:r>
-        <w:t xml:space="preserve">the requirement to testcase map that is located in the CSV file </w:t>
-      </w:r>
-      <w:r>
-        <w:rPr>
-          <w:i/>
-        </w:rPr>
-        <w:t>/demo/</w:t>
-      </w:r>
-      <w:proofErr w:type="spellStart"/>
-      <w:r>
-        <w:rPr>
-          <w:i/>
-        </w:rPr>
-        <w:t>advanced_usage</w:t>
-      </w:r>
-      <w:proofErr w:type="spellEnd"/>
-      <w:r>
-        <w:rPr>
-          <w:i/>
-        </w:rPr>
-        <w:t>/req_to_test_map.csv</w:t>
-      </w:r>
-      <w:r>
-        <w:t>.</w:t>
-      </w:r>
-      <w:r>
-        <w:t xml:space="preserve"> </w:t>
-      </w:r>
-    </w:p>
-    <w:p/>
-    <w:p>
-      <w:r>
-        <w:t xml:space="preserve">After reading all the input files, the script will go through the data and evaluate each requirement as compliant or non-compliant. The results of this evaluation </w:t>
-      </w:r>
-      <w:proofErr w:type="gramStart"/>
-      <w:r>
-        <w:t>is</w:t>
-      </w:r>
-      <w:proofErr w:type="gramEnd"/>
-      <w:r>
-        <w:t xml:space="preserve"> written to the output file, which is stored under /</w:t>
+    </w:p>
+    <w:p>
+      <w:pPr>
+        <w:spacing w:after="0"/>
+      </w:pPr>
+    </w:p>
+    <w:p>
+      <w:r>
+        <w:t>After reading all the input files, the script will go through the data and evaluate each requirement as compliant or non-compliant. The results of this evaluation is written to the output file, which is stored under /</w:t>
       </w:r>
       <w:r>
         <w:rPr>
@@ -1232,7 +1162,7 @@
       </w:pPr>
     </w:pPrDefault>
   </w:docDefaults>
-  <w:latentStyles w:defLockedState="0" w:defUIPriority="99" w:defSemiHidden="0" w:defUnhideWhenUsed="0" w:defQFormat="0" w:count="375">
+  <w:latentStyles w:defLockedState="0" w:defUIPriority="99" w:defSemiHidden="0" w:defUnhideWhenUsed="0" w:defQFormat="0" w:count="376">
     <w:lsdException w:name="Normal" w:uiPriority="0" w:qFormat="1"/>
     <w:lsdException w:name="heading 1" w:uiPriority="9" w:qFormat="1"/>
     <w:lsdException w:name="heading 2" w:semiHidden="1" w:uiPriority="9" w:unhideWhenUsed="1" w:qFormat="1"/>
@@ -1338,7 +1268,6 @@
     <w:lsdException w:name="HTML Sample" w:semiHidden="1" w:unhideWhenUsed="1"/>
     <w:lsdException w:name="HTML Typewriter" w:semiHidden="1" w:unhideWhenUsed="1"/>
     <w:lsdException w:name="HTML Variable" w:semiHidden="1" w:unhideWhenUsed="1"/>
-    <w:lsdException w:name="Normal Table" w:semiHidden="1" w:unhideWhenUsed="1"/>
     <w:lsdException w:name="annotation subject" w:semiHidden="1" w:unhideWhenUsed="1"/>
     <w:lsdException w:name="No List" w:semiHidden="1" w:unhideWhenUsed="1"/>
     <w:lsdException w:name="Outline List 1" w:semiHidden="1" w:unhideWhenUsed="1"/>
@@ -1385,10 +1314,8 @@
     <w:lsdException w:name="Table Subtle 2" w:semiHidden="1" w:unhideWhenUsed="1"/>
     <w:lsdException w:name="Table Web 1" w:semiHidden="1" w:unhideWhenUsed="1"/>
     <w:lsdException w:name="Table Web 2" w:semiHidden="1" w:unhideWhenUsed="1"/>
-    <w:lsdException w:name="Table Web 3" w:semiHidden="1" w:unhideWhenUsed="1"/>
     <w:lsdException w:name="Balloon Text" w:semiHidden="1" w:unhideWhenUsed="1"/>
     <w:lsdException w:name="Table Grid" w:uiPriority="39"/>
-    <w:lsdException w:name="Table Theme" w:semiHidden="1" w:unhideWhenUsed="1"/>
     <w:lsdException w:name="Placeholder Text" w:semiHidden="1"/>
     <w:lsdException w:name="No Spacing" w:uiPriority="1" w:qFormat="1"/>
     <w:lsdException w:name="Light Shading" w:uiPriority="60"/>
@@ -1608,6 +1535,7 @@
     <w:lsdException w:name="Smart Hyperlink" w:semiHidden="1" w:unhideWhenUsed="1"/>
     <w:lsdException w:name="Hashtag" w:semiHidden="1" w:unhideWhenUsed="1"/>
     <w:lsdException w:name="Unresolved Mention" w:semiHidden="1" w:unhideWhenUsed="1"/>
+    <w:lsdException w:name="Smart Link" w:semiHidden="1" w:unhideWhenUsed="1"/>
   </w:latentStyles>
   <w:style w:type="paragraph" w:default="1" w:styleId="Normal">
     <w:name w:val="Normal"/>

</xml_diff>

<commit_message>
BV_UVVM-846: Updated the advanced demo documentation.
</commit_message>
<xml_diff>
--- a/bitvis_vip_spec_cov/demo/advanced_usage/internal_Example_Description.docx
+++ b/bitvis_vip_spec_cov/demo/advanced_usage/internal_Example_Description.docx
@@ -262,6 +262,9 @@
             <w:r>
               <w:t>Data written to the TX_DATA register shall be transmitted by the UART TX interface</w:t>
             </w:r>
+            <w:r>
+              <w:t>.</w:t>
+            </w:r>
           </w:p>
         </w:tc>
       </w:tr>
@@ -283,6 +286,9 @@
           <w:p>
             <w:r>
               <w:t>Data received by the UART RX interface shall be made available in the RX_DATA register, accessible over SPI</w:t>
+            </w:r>
+            <w:r>
+              <w:t>.</w:t>
             </w:r>
           </w:p>
         </w:tc>
@@ -392,18 +398,18 @@
     <w:tbl>
       <w:tblPr>
         <w:tblStyle w:val="TableGrid"/>
-        <w:tblW w:w="10437" w:type="dxa"/>
+        <w:tblW w:w="9634" w:type="dxa"/>
         <w:tblLook w:val="04A0" w:firstRow="1" w:lastRow="0" w:firstColumn="1" w:lastColumn="0" w:noHBand="0" w:noVBand="1"/>
       </w:tblPr>
       <w:tblGrid>
-        <w:gridCol w:w="2605"/>
         <w:gridCol w:w="1639"/>
-        <w:gridCol w:w="6193"/>
+        <w:gridCol w:w="5507"/>
+        <w:gridCol w:w="2488"/>
       </w:tblGrid>
       <w:tr>
         <w:tc>
           <w:tcPr>
-            <w:tcW w:w="2605" w:type="dxa"/>
+            <w:tcW w:w="1639" w:type="dxa"/>
             <w:shd w:val="clear" w:color="auto" w:fill="E7E6E6" w:themeFill="background2"/>
           </w:tcPr>
           <w:p>
@@ -416,13 +422,13 @@
               <w:rPr>
                 <w:b/>
               </w:rPr>
-              <w:t>Testcase</w:t>
-            </w:r>
-          </w:p>
-        </w:tc>
-        <w:tc>
-          <w:tcPr>
-            <w:tcW w:w="1639" w:type="dxa"/>
+              <w:t>Requirement</w:t>
+            </w:r>
+          </w:p>
+        </w:tc>
+        <w:tc>
+          <w:tcPr>
+            <w:tcW w:w="5586" w:type="dxa"/>
             <w:shd w:val="clear" w:color="auto" w:fill="E7E6E6" w:themeFill="background2"/>
           </w:tcPr>
           <w:p>
@@ -435,19 +441,13 @@
               <w:rPr>
                 <w:b/>
               </w:rPr>
-              <w:t xml:space="preserve">Verifies </w:t>
-            </w:r>
-            <w:r>
-              <w:rPr>
-                <w:b/>
-              </w:rPr>
-              <w:t>Requirement</w:t>
-            </w:r>
-          </w:p>
-        </w:tc>
-        <w:tc>
-          <w:tcPr>
-            <w:tcW w:w="6193" w:type="dxa"/>
+              <w:t>Description</w:t>
+            </w:r>
+          </w:p>
+        </w:tc>
+        <w:tc>
+          <w:tcPr>
+            <w:tcW w:w="2409" w:type="dxa"/>
             <w:shd w:val="clear" w:color="auto" w:fill="E7E6E6" w:themeFill="background2"/>
           </w:tcPr>
           <w:p>
@@ -460,7 +460,7 @@
               <w:rPr>
                 <w:b/>
               </w:rPr>
-              <w:t>Description</w:t>
+              <w:t>Test case</w:t>
             </w:r>
           </w:p>
         </w:tc>
@@ -468,16 +468,6 @@
       <w:tr>
         <w:tc>
           <w:tcPr>
-            <w:tcW w:w="2605" w:type="dxa"/>
-          </w:tcPr>
-          <w:p>
-            <w:r>
-              <w:t>TC_DUT_DEFAULTS_0</w:t>
-            </w:r>
-          </w:p>
-        </w:tc>
-        <w:tc>
-          <w:tcPr>
             <w:tcW w:w="1639" w:type="dxa"/>
           </w:tcPr>
           <w:p>
@@ -488,14 +478,27 @@
         </w:tc>
         <w:tc>
           <w:tcPr>
-            <w:tcW w:w="6193" w:type="dxa"/>
-          </w:tcPr>
-          <w:p>
-            <w:r>
-              <w:t>The default register value of RX_DATA shall be 0x00</w:t>
-            </w:r>
-            <w:r>
-              <w:t>.</w:t>
+            <w:tcW w:w="5586" w:type="dxa"/>
+          </w:tcPr>
+          <w:p>
+            <w:r>
+              <w:t>The default register value of RX_DATA shall be 0x00.</w:t>
+            </w:r>
+          </w:p>
+        </w:tc>
+        <w:tc>
+          <w:tcPr>
+            <w:tcW w:w="2409" w:type="dxa"/>
+          </w:tcPr>
+          <w:p>
+            <w:r>
+              <w:t>T_</w:t>
+            </w:r>
+            <w:r>
+              <w:t>UART</w:t>
+            </w:r>
+            <w:r>
+              <w:t>_DEFAULTS</w:t>
             </w:r>
           </w:p>
         </w:tc>
@@ -503,19 +506,6 @@
       <w:tr>
         <w:tc>
           <w:tcPr>
-            <w:tcW w:w="2605" w:type="dxa"/>
-          </w:tcPr>
-          <w:p>
-            <w:r>
-              <w:t>TC_DUT_DEFAULTS_</w:t>
-            </w:r>
-            <w:r>
-              <w:t>1</w:t>
-            </w:r>
-          </w:p>
-        </w:tc>
-        <w:tc>
-          <w:tcPr>
             <w:tcW w:w="1639" w:type="dxa"/>
           </w:tcPr>
           <w:p>
@@ -526,14 +516,21 @@
         </w:tc>
         <w:tc>
           <w:tcPr>
-            <w:tcW w:w="6193" w:type="dxa"/>
-          </w:tcPr>
-          <w:p>
-            <w:r>
-              <w:t>The default register value of TX_READY shall be 0x01</w:t>
-            </w:r>
-            <w:r>
-              <w:t>.</w:t>
+            <w:tcW w:w="5586" w:type="dxa"/>
+          </w:tcPr>
+          <w:p>
+            <w:r>
+              <w:t>The default register value of TX_READY shall be 0x01.</w:t>
+            </w:r>
+          </w:p>
+        </w:tc>
+        <w:tc>
+          <w:tcPr>
+            <w:tcW w:w="2409" w:type="dxa"/>
+          </w:tcPr>
+          <w:p>
+            <w:r>
+              <w:t>T_UART_DEFAULTS</w:t>
             </w:r>
           </w:p>
         </w:tc>
@@ -541,19 +538,6 @@
       <w:tr>
         <w:tc>
           <w:tcPr>
-            <w:tcW w:w="2605" w:type="dxa"/>
-          </w:tcPr>
-          <w:p>
-            <w:r>
-              <w:t>TC_DUT_DEFAULTS_</w:t>
-            </w:r>
-            <w:r>
-              <w:t>2</w:t>
-            </w:r>
-          </w:p>
-        </w:tc>
-        <w:tc>
-          <w:tcPr>
             <w:tcW w:w="1639" w:type="dxa"/>
           </w:tcPr>
           <w:p>
@@ -564,14 +548,21 @@
         </w:tc>
         <w:tc>
           <w:tcPr>
-            <w:tcW w:w="6193" w:type="dxa"/>
-          </w:tcPr>
-          <w:p>
-            <w:r>
-              <w:t>The default register value of RX_DATA_VALID shall be 0x00</w:t>
-            </w:r>
-            <w:r>
-              <w:t>.</w:t>
+            <w:tcW w:w="5586" w:type="dxa"/>
+          </w:tcPr>
+          <w:p>
+            <w:r>
+              <w:t>The default register value of RX_DATA_VALID shall be 0x00.</w:t>
+            </w:r>
+          </w:p>
+        </w:tc>
+        <w:tc>
+          <w:tcPr>
+            <w:tcW w:w="2409" w:type="dxa"/>
+          </w:tcPr>
+          <w:p>
+            <w:r>
+              <w:t>T_UART_DEFAULTS</w:t>
             </w:r>
           </w:p>
         </w:tc>
@@ -579,16 +570,6 @@
       <w:tr>
         <w:tc>
           <w:tcPr>
-            <w:tcW w:w="2605" w:type="dxa"/>
-          </w:tcPr>
-          <w:p>
-            <w:r>
-              <w:t>TC_UART_TX</w:t>
-            </w:r>
-          </w:p>
-        </w:tc>
-        <w:tc>
-          <w:tcPr>
             <w:tcW w:w="1639" w:type="dxa"/>
           </w:tcPr>
           <w:p>
@@ -599,14 +580,21 @@
         </w:tc>
         <w:tc>
           <w:tcPr>
-            <w:tcW w:w="6193" w:type="dxa"/>
-          </w:tcPr>
-          <w:p>
-            <w:r>
-              <w:t>Data written to the TX_DATA register shall be transmitted by the UART TX interface</w:t>
-            </w:r>
-            <w:r>
-              <w:t>.</w:t>
+            <w:tcW w:w="5586" w:type="dxa"/>
+          </w:tcPr>
+          <w:p>
+            <w:r>
+              <w:t>Data written to the TX_DATA register shall be transmitted by the UART TX interface.</w:t>
+            </w:r>
+          </w:p>
+        </w:tc>
+        <w:tc>
+          <w:tcPr>
+            <w:tcW w:w="2409" w:type="dxa"/>
+          </w:tcPr>
+          <w:p>
+            <w:r>
+              <w:t>T_UART_TX</w:t>
             </w:r>
           </w:p>
         </w:tc>
@@ -614,35 +602,32 @@
       <w:tr>
         <w:tc>
           <w:tcPr>
-            <w:tcW w:w="2605" w:type="dxa"/>
+            <w:tcW w:w="1639" w:type="dxa"/>
           </w:tcPr>
           <w:p>
             <w:r>
               <w:lastRenderedPageBreak/>
-              <w:t>TC_UART_RX</w:t>
-            </w:r>
-          </w:p>
-        </w:tc>
-        <w:tc>
-          <w:tcPr>
-            <w:tcW w:w="1639" w:type="dxa"/>
-          </w:tcPr>
-          <w:p>
-            <w:r>
               <w:t>FPGA_SPEC_3</w:t>
             </w:r>
           </w:p>
         </w:tc>
         <w:tc>
           <w:tcPr>
-            <w:tcW w:w="6193" w:type="dxa"/>
-          </w:tcPr>
-          <w:p>
-            <w:r>
-              <w:t>Data received by the UART RX interface shall be made available in the RX_DATA register, accessible over SPI</w:t>
-            </w:r>
-            <w:r>
-              <w:t>.</w:t>
+            <w:tcW w:w="5586" w:type="dxa"/>
+          </w:tcPr>
+          <w:p>
+            <w:r>
+              <w:t>Data received by the UART RX interface shall be made available in the RX_DATA register, accessible over SPI.</w:t>
+            </w:r>
+          </w:p>
+        </w:tc>
+        <w:tc>
+          <w:tcPr>
+            <w:tcW w:w="2409" w:type="dxa"/>
+          </w:tcPr>
+          <w:p>
+            <w:r>
+              <w:t>T_UART_RX</w:t>
             </w:r>
           </w:p>
         </w:tc>
@@ -650,16 +635,6 @@
       <w:tr>
         <w:tc>
           <w:tcPr>
-            <w:tcW w:w="2605" w:type="dxa"/>
-          </w:tcPr>
-          <w:p>
-            <w:r>
-              <w:t>TC_UART_SIMULTANEOUS</w:t>
-            </w:r>
-          </w:p>
-        </w:tc>
-        <w:tc>
-          <w:tcPr>
             <w:tcW w:w="1639" w:type="dxa"/>
           </w:tcPr>
           <w:p>
@@ -670,11 +645,27 @@
         </w:tc>
         <w:tc>
           <w:tcPr>
-            <w:tcW w:w="6193" w:type="dxa"/>
+            <w:tcW w:w="5586" w:type="dxa"/>
           </w:tcPr>
           <w:p>
             <w:r>
               <w:t>The module shall handle simultaneous operation of UART transmit and receive.</w:t>
+            </w:r>
+          </w:p>
+        </w:tc>
+        <w:tc>
+          <w:tcPr>
+            <w:tcW w:w="2409" w:type="dxa"/>
+          </w:tcPr>
+          <w:p>
+            <w:r>
+              <w:t>T_UART_SIMULTAN</w:t>
+            </w:r>
+            <w:r>
+              <w:t>E</w:t>
+            </w:r>
+            <w:r>
+              <w:t>OUS</w:t>
             </w:r>
           </w:p>
         </w:tc>
@@ -694,7 +685,13 @@
         <w:t xml:space="preserve">added to the </w:t>
       </w:r>
       <w:r>
-        <w:t>req_to_test_map.csv</w:t>
+        <w:t>req_</w:t>
+      </w:r>
+      <w:r>
+        <w:t>list_advanced_demo</w:t>
+      </w:r>
+      <w:r>
+        <w:t>.csv</w:t>
       </w:r>
       <w:r>
         <w:t xml:space="preserve"> file.</w:t>
@@ -711,7 +708,13 @@
     </w:p>
     <w:p>
       <w:r>
-        <w:t xml:space="preserve">The demo can be run by running the python script </w:t>
+        <w:t xml:space="preserve">The demo can be run by </w:t>
+      </w:r>
+      <w:r>
+        <w:t>executing</w:t>
+      </w:r>
+      <w:r>
+        <w:t xml:space="preserve"> the python script </w:t>
       </w:r>
       <w:r>
         <w:rPr>
@@ -844,7 +847,22 @@
         <w:t>.py</w:t>
       </w:r>
       <w:r>
-        <w:t xml:space="preserve"> script automatically. The input to the script is read from the file </w:t>
+        <w:t xml:space="preserve"> script automatically. The input</w:t>
+      </w:r>
+      <w:r>
+        <w:t>s</w:t>
+      </w:r>
+      <w:r>
+        <w:t xml:space="preserve"> and outputs</w:t>
+      </w:r>
+      <w:r>
+        <w:t xml:space="preserve"> to the script </w:t>
+      </w:r>
+      <w:r>
+        <w:t>are</w:t>
+      </w:r>
+      <w:r>
+        <w:t xml:space="preserve"> read from the file </w:t>
       </w:r>
       <w:r>
         <w:rPr>
@@ -856,10 +874,28 @@
         <w:rPr>
           <w:i/>
         </w:rPr>
-        <w:t xml:space="preserve">/resultlistfile.txt. </w:t>
-      </w:r>
-      <w:r>
-        <w:t>The script will parse the output files from the VHDL simulations, now located under:</w:t>
+        <w:t>/</w:t>
+      </w:r>
+      <w:r>
+        <w:rPr>
+          <w:i/>
+        </w:rPr>
+        <w:t>config_advanced_demo</w:t>
+      </w:r>
+      <w:r>
+        <w:rPr>
+          <w:i/>
+        </w:rPr>
+        <w:t xml:space="preserve">.txt. </w:t>
+      </w:r>
+      <w:r>
+        <w:t xml:space="preserve">The script will parse the </w:t>
+      </w:r>
+      <w:r>
+        <w:t>partial coverage</w:t>
+      </w:r>
+      <w:r>
+        <w:t xml:space="preserve"> files from the VHDL simulations, now located under:</w:t>
       </w:r>
     </w:p>
     <w:p>
@@ -879,7 +915,19 @@
         <w:rPr>
           <w:i/>
         </w:rPr>
-        <w:t>/sim/advanced_demo_req_output_file_T0.csv</w:t>
+        <w:t>/sim/</w:t>
+      </w:r>
+      <w:r>
+        <w:rPr>
+          <w:i/>
+        </w:rPr>
+        <w:t>partial_cov_</w:t>
+      </w:r>
+      <w:r>
+        <w:rPr>
+          <w:i/>
+        </w:rPr>
+        <w:t>advanced_demo_T0.csv</w:t>
       </w:r>
     </w:p>
     <w:p>
@@ -899,7 +947,25 @@
         <w:rPr>
           <w:i/>
         </w:rPr>
-        <w:t>/sim/advanced_demo_req_output_file_T1.csv</w:t>
+        <w:t>/sim</w:t>
+      </w:r>
+      <w:r>
+        <w:rPr>
+          <w:i/>
+        </w:rPr>
+        <w:t>/</w:t>
+      </w:r>
+      <w:r>
+        <w:rPr>
+          <w:i/>
+        </w:rPr>
+        <w:t>partial_cov_</w:t>
+      </w:r>
+      <w:r>
+        <w:rPr>
+          <w:i/>
+        </w:rPr>
+        <w:t>advanced_demo_T1.csv</w:t>
       </w:r>
     </w:p>
     <w:p>
@@ -919,7 +985,25 @@
         <w:rPr>
           <w:i/>
         </w:rPr>
-        <w:t>/sim/advanced_demo_req_output_file_T2.csv</w:t>
+        <w:t>/sim</w:t>
+      </w:r>
+      <w:r>
+        <w:rPr>
+          <w:i/>
+        </w:rPr>
+        <w:t>/</w:t>
+      </w:r>
+      <w:r>
+        <w:rPr>
+          <w:i/>
+        </w:rPr>
+        <w:t>partial_cov_</w:t>
+      </w:r>
+      <w:r>
+        <w:rPr>
+          <w:i/>
+        </w:rPr>
+        <w:t>advanced_demo_T2.csv</w:t>
       </w:r>
     </w:p>
     <w:p>
@@ -938,78 +1022,106 @@
         <w:rPr>
           <w:i/>
         </w:rPr>
-        <w:t>/sim/advanced_demo_req_output_file_T</w:t>
+        <w:t>/sim/</w:t>
+      </w:r>
+      <w:r>
+        <w:rPr>
+          <w:i/>
+        </w:rPr>
+        <w:t>partial_cov_</w:t>
+      </w:r>
+      <w:r>
+        <w:rPr>
+          <w:i/>
+        </w:rPr>
+        <w:t>advanced_demo_T3.csv</w:t>
+      </w:r>
+    </w:p>
+    <w:p>
+      <w:pPr>
+        <w:spacing w:after="0"/>
+      </w:pPr>
+      <w:r>
+        <w:t xml:space="preserve">The script will also read the </w:t>
+      </w:r>
+      <w:r>
+        <w:t xml:space="preserve">requirement </w:t>
+      </w:r>
+      <w:r>
+        <w:t>map list</w:t>
+      </w:r>
+      <w:r>
+        <w:t xml:space="preserve"> </w:t>
+      </w:r>
+      <w:r>
+        <w:t xml:space="preserve">located in the CSV file </w:t>
+      </w:r>
+      <w:r>
+        <w:rPr>
+          <w:i/>
+        </w:rPr>
+        <w:t>/demo/advanced_usage/req_map</w:t>
+      </w:r>
+      <w:r>
+        <w:rPr>
+          <w:i/>
+        </w:rPr>
+        <w:t>_advanced_demo</w:t>
+      </w:r>
+      <w:r>
+        <w:rPr>
+          <w:i/>
+        </w:rPr>
+        <w:t>.csv</w:t>
+      </w:r>
+      <w:r>
+        <w:t>.</w:t>
+      </w:r>
+      <w:r>
+        <w:t xml:space="preserve"> </w:t>
+      </w:r>
+    </w:p>
+    <w:p>
+      <w:pPr>
+        <w:spacing w:after="0"/>
+      </w:pPr>
+    </w:p>
+    <w:p>
+      <w:r>
+        <w:t xml:space="preserve">After reading all the input files, the script will go through the data and evaluate each requirement as compliant or non-compliant. The results of this evaluation </w:t>
+      </w:r>
+      <w:r>
+        <w:t>are</w:t>
       </w:r>
       <w:bookmarkStart w:id="0" w:name="_GoBack"/>
       <w:bookmarkEnd w:id="0"/>
       <w:r>
-        <w:rPr>
-          <w:i/>
-        </w:rPr>
-        <w:t>3.csv</w:t>
-      </w:r>
-    </w:p>
-    <w:p>
-      <w:pPr>
-        <w:spacing w:after="0"/>
-      </w:pPr>
-      <w:r>
-        <w:t xml:space="preserve">The script will also read the </w:t>
-      </w:r>
-      <w:r>
-        <w:t>requirement to sub-requirement configuration</w:t>
-      </w:r>
-      <w:r>
-        <w:t xml:space="preserve"> that</w:t>
-      </w:r>
-      <w:r>
-        <w:t xml:space="preserve"> is located in the CSV file </w:t>
-      </w:r>
-      <w:r>
-        <w:rPr>
-          <w:i/>
-        </w:rPr>
-        <w:t>/demo/advanced_usage/req_to_sub_req_map.csv</w:t>
-      </w:r>
-      <w:r>
-        <w:t xml:space="preserve">, and </w:t>
-      </w:r>
-      <w:r>
-        <w:t xml:space="preserve">the requirement to testcase map that is located in the CSV file </w:t>
-      </w:r>
-      <w:r>
-        <w:rPr>
-          <w:i/>
-        </w:rPr>
-        <w:t>/demo/advanced_usage</w:t>
-      </w:r>
-      <w:r>
-        <w:rPr>
-          <w:i/>
-        </w:rPr>
-        <w:t>/req_to_test_map.csv</w:t>
-      </w:r>
-      <w:r>
-        <w:t>.</w:t>
-      </w:r>
-      <w:r>
-        <w:t xml:space="preserve"> </w:t>
-      </w:r>
-    </w:p>
-    <w:p>
-      <w:pPr>
-        <w:spacing w:after="0"/>
-      </w:pPr>
-    </w:p>
-    <w:p>
-      <w:r>
-        <w:t>After reading all the input files, the script will go through the data and evaluate each requirement as compliant or non-compliant. The results of this evaluation is written to the output file, which is stored under /</w:t>
-      </w:r>
-      <w:r>
-        <w:rPr>
-          <w:i/>
-        </w:rPr>
-        <w:t>sim/advanced_usage_requirement_results.csv</w:t>
+        <w:t xml:space="preserve"> written to the output file, which is stored under </w:t>
+      </w:r>
+      <w:r>
+        <w:rPr>
+          <w:i/>
+          <w:iCs/>
+        </w:rPr>
+        <w:t>/</w:t>
+      </w:r>
+      <w:r>
+        <w:rPr>
+          <w:i/>
+        </w:rPr>
+        <w:t>sim/</w:t>
+      </w:r>
+      <w:r>
+        <w:rPr>
+          <w:i/>
+        </w:rPr>
+        <w:t>spec_cov_advanced_demo</w:t>
+      </w:r>
+      <w:r>
+        <w:rPr>
+          <w:i/>
+        </w:rPr>
+        <w:t>.csv</w:t>
       </w:r>
       <w:r>
         <w:t>.</w:t>

</xml_diff>

<commit_message>
SPEC_COV: Updated demos with latests changes.
</commit_message>
<xml_diff>
--- a/bitvis_vip_spec_cov/demo/advanced_usage/internal_Example_Description.docx
+++ b/bitvis_vip_spec_cov/demo/advanced_usage/internal_Example_Description.docx
@@ -1,6 +1,6 @@
 
 <file path=word/document.xml><?xml version="1.0" encoding="utf-8"?>
-<w:document xmlns:wpc="http://schemas.microsoft.com/office/word/2010/wordprocessingCanvas" xmlns:cx="http://schemas.microsoft.com/office/drawing/2014/chartex" xmlns:cx1="http://schemas.microsoft.com/office/drawing/2015/9/8/chartex" xmlns:cx2="http://schemas.microsoft.com/office/drawing/2015/10/21/chartex" xmlns:cx3="http://schemas.microsoft.com/office/drawing/2016/5/9/chartex" xmlns:cx4="http://schemas.microsoft.com/office/drawing/2016/5/10/chartex" xmlns:cx5="http://schemas.microsoft.com/office/drawing/2016/5/11/chartex" xmlns:cx6="http://schemas.microsoft.com/office/drawing/2016/5/12/chartex" xmlns:cx7="http://schemas.microsoft.com/office/drawing/2016/5/13/chartex" xmlns:cx8="http://schemas.microsoft.com/office/drawing/2016/5/14/chartex" xmlns:mc="http://schemas.openxmlformats.org/markup-compatibility/2006" xmlns:aink="http://schemas.microsoft.com/office/drawing/2016/ink" xmlns:am3d="http://schemas.microsoft.com/office/drawing/2017/model3d" xmlns:o="urn:schemas-microsoft-com:office:office" xmlns:r="http://schemas.openxmlformats.org/officeDocument/2006/relationships" xmlns:m="http://schemas.openxmlformats.org/officeDocument/2006/math" xmlns:v="urn:schemas-microsoft-com:vml" xmlns:wp14="http://schemas.microsoft.com/office/word/2010/wordprocessingDrawing" xmlns:wp="http://schemas.openxmlformats.org/drawingml/2006/wordprocessingDrawing" xmlns:w10="urn:schemas-microsoft-com:office:word" xmlns:w="http://schemas.openxmlformats.org/wordprocessingml/2006/main" xmlns:w14="http://schemas.microsoft.com/office/word/2010/wordml" xmlns:w15="http://schemas.microsoft.com/office/word/2012/wordml" xmlns:w16cid="http://schemas.microsoft.com/office/word/2016/wordml/cid" xmlns:w16se="http://schemas.microsoft.com/office/word/2015/wordml/symex" xmlns:wpg="http://schemas.microsoft.com/office/word/2010/wordprocessingGroup" xmlns:wpi="http://schemas.microsoft.com/office/word/2010/wordprocessingInk" xmlns:wne="http://schemas.microsoft.com/office/word/2006/wordml" xmlns:wps="http://schemas.microsoft.com/office/word/2010/wordprocessingShape" mc:Ignorable="w14 w15 w16se w16cid wp14">
+<w:document xmlns:wpc="http://schemas.microsoft.com/office/word/2010/wordprocessingCanvas" xmlns:cx="http://schemas.microsoft.com/office/drawing/2014/chartex" xmlns:cx1="http://schemas.microsoft.com/office/drawing/2015/9/8/chartex" xmlns:cx2="http://schemas.microsoft.com/office/drawing/2015/10/21/chartex" xmlns:cx3="http://schemas.microsoft.com/office/drawing/2016/5/9/chartex" xmlns:cx4="http://schemas.microsoft.com/office/drawing/2016/5/10/chartex" xmlns:cx5="http://schemas.microsoft.com/office/drawing/2016/5/11/chartex" xmlns:cx6="http://schemas.microsoft.com/office/drawing/2016/5/12/chartex" xmlns:cx7="http://schemas.microsoft.com/office/drawing/2016/5/13/chartex" xmlns:cx8="http://schemas.microsoft.com/office/drawing/2016/5/14/chartex" xmlns:mc="http://schemas.openxmlformats.org/markup-compatibility/2006" xmlns:aink="http://schemas.microsoft.com/office/drawing/2016/ink" xmlns:am3d="http://schemas.microsoft.com/office/drawing/2017/model3d" xmlns:o="urn:schemas-microsoft-com:office:office" xmlns:r="http://schemas.openxmlformats.org/officeDocument/2006/relationships" xmlns:m="http://schemas.openxmlformats.org/officeDocument/2006/math" xmlns:v="urn:schemas-microsoft-com:vml" xmlns:wp14="http://schemas.microsoft.com/office/word/2010/wordprocessingDrawing" xmlns:wp="http://schemas.openxmlformats.org/drawingml/2006/wordprocessingDrawing" xmlns:w10="urn:schemas-microsoft-com:office:word" xmlns:w="http://schemas.openxmlformats.org/wordprocessingml/2006/main" xmlns:w14="http://schemas.microsoft.com/office/word/2010/wordml" xmlns:w15="http://schemas.microsoft.com/office/word/2012/wordml" xmlns:w16cex="http://schemas.microsoft.com/office/word/2018/wordml/cex" xmlns:w16cid="http://schemas.microsoft.com/office/word/2016/wordml/cid" xmlns:w16="http://schemas.microsoft.com/office/word/2018/wordml" xmlns:w16se="http://schemas.microsoft.com/office/word/2015/wordml/symex" xmlns:wpg="http://schemas.microsoft.com/office/word/2010/wordprocessingGroup" xmlns:wpi="http://schemas.microsoft.com/office/word/2010/wordprocessingInk" xmlns:wne="http://schemas.microsoft.com/office/word/2006/wordml" xmlns:wps="http://schemas.microsoft.com/office/word/2010/wordprocessingShape" mc:Ignorable="w14 w15 w16se w16cid w16 w16cex wp14">
   <w:body>
     <w:p>
       <w:pPr>
@@ -51,7 +51,15 @@
         <w:t xml:space="preserve"> concept </w:t>
       </w:r>
       <w:r>
-        <w:t xml:space="preserve">is slightly more advanced than the example located in the basic_usage folder. This example </w:t>
+        <w:t xml:space="preserve">is slightly more advanced than the example located in the </w:t>
+      </w:r>
+      <w:proofErr w:type="spellStart"/>
+      <w:r>
+        <w:t>basic_usage</w:t>
+      </w:r>
+      <w:proofErr w:type="spellEnd"/>
+      <w:r>
+        <w:t xml:space="preserve"> folder. This example </w:t>
       </w:r>
       <w:r>
         <w:t xml:space="preserve">will demonstrate </w:t>
@@ -68,8 +76,21 @@
       <w:r>
         <w:t xml:space="preserve">. </w:t>
       </w:r>
-      <w:r>
-        <w:t>Similar to the basic_usage example, t</w:t>
+      <w:proofErr w:type="gramStart"/>
+      <w:r>
+        <w:t>Similar to</w:t>
+      </w:r>
+      <w:proofErr w:type="gramEnd"/>
+      <w:r>
+        <w:t xml:space="preserve"> the </w:t>
+      </w:r>
+      <w:proofErr w:type="spellStart"/>
+      <w:r>
+        <w:t>basic_usage</w:t>
+      </w:r>
+      <w:proofErr w:type="spellEnd"/>
+      <w:r>
+        <w:t xml:space="preserve"> example, t</w:t>
       </w:r>
       <w:r>
         <w:t xml:space="preserve">he testbench is based on a simplified version of the </w:t>
@@ -78,8 +99,17 @@
         <w:t>one</w:t>
       </w:r>
       <w:r>
-        <w:t xml:space="preserve"> available in the bitvis_uart example. The UART DUT is located under </w:t>
-      </w:r>
+        <w:t xml:space="preserve"> available in the </w:t>
+      </w:r>
+      <w:proofErr w:type="spellStart"/>
+      <w:r>
+        <w:t>bitvis_uart</w:t>
+      </w:r>
+      <w:proofErr w:type="spellEnd"/>
+      <w:r>
+        <w:t xml:space="preserve"> example. The UART DUT is located under </w:t>
+      </w:r>
+      <w:proofErr w:type="spellStart"/>
       <w:r>
         <w:rPr>
           <w:i/>
@@ -92,18 +122,21 @@
         </w:rPr>
         <w:t>uart</w:t>
       </w:r>
+      <w:proofErr w:type="spellEnd"/>
       <w:r>
         <w:rPr>
           <w:i/>
         </w:rPr>
         <w:t>/</w:t>
       </w:r>
+      <w:proofErr w:type="spellStart"/>
       <w:r>
         <w:rPr>
           <w:i/>
         </w:rPr>
         <w:t>src</w:t>
       </w:r>
+      <w:proofErr w:type="spellEnd"/>
       <w:r>
         <w:rPr>
           <w:i/>
@@ -334,8 +367,16 @@
         <w:rPr>
           <w:b/>
         </w:rPr>
-        <w:t>FPGA_SPEC_1.a</w:t>
-      </w:r>
+        <w:t>FPGA_SPEC_</w:t>
+      </w:r>
+      <w:proofErr w:type="gramStart"/>
+      <w:r>
+        <w:rPr>
+          <w:b/>
+        </w:rPr>
+        <w:t>1.a</w:t>
+      </w:r>
+      <w:proofErr w:type="gramEnd"/>
       <w:r>
         <w:t xml:space="preserve"> – The default register value of RX_DATA shall be 0x00</w:t>
       </w:r>
@@ -348,8 +389,16 @@
         <w:rPr>
           <w:b/>
         </w:rPr>
-        <w:t>FPGA_SPEC_1.b</w:t>
-      </w:r>
+        <w:t>FPGA_SPEC_</w:t>
+      </w:r>
+      <w:proofErr w:type="gramStart"/>
+      <w:r>
+        <w:rPr>
+          <w:b/>
+        </w:rPr>
+        <w:t>1.b</w:t>
+      </w:r>
+      <w:proofErr w:type="gramEnd"/>
       <w:r>
         <w:t xml:space="preserve"> – The default register value of TX_READY shall be 0x0</w:t>
       </w:r>
@@ -472,8 +521,13 @@
           </w:tcPr>
           <w:p>
             <w:r>
-              <w:t>FPGA_SPEC_1.a</w:t>
-            </w:r>
+              <w:t>FPGA_SPEC_</w:t>
+            </w:r>
+            <w:proofErr w:type="gramStart"/>
+            <w:r>
+              <w:t>1.a</w:t>
+            </w:r>
+            <w:proofErr w:type="gramEnd"/>
           </w:p>
         </w:tc>
         <w:tc>
@@ -510,8 +564,13 @@
           </w:tcPr>
           <w:p>
             <w:r>
-              <w:t>FPGA_SPEC_1.b</w:t>
-            </w:r>
+              <w:t>FPGA_SPEC_</w:t>
+            </w:r>
+            <w:proofErr w:type="gramStart"/>
+            <w:r>
+              <w:t>1.b</w:t>
+            </w:r>
+            <w:proofErr w:type="gramEnd"/>
           </w:p>
         </w:tc>
         <w:tc>
@@ -771,18 +830,32 @@
         <w:rPr>
           <w:rFonts w:ascii="Courier Code" w:hAnsi="Courier Code"/>
         </w:rPr>
-        <w:t xml:space="preserve">&gt;&gt;python </w:t>
-      </w:r>
+        <w:t>&gt;&gt;python</w:t>
+      </w:r>
+      <w:proofErr w:type="gramStart"/>
       <w:r>
         <w:rPr>
           <w:rFonts w:ascii="Courier Code" w:hAnsi="Courier Code"/>
         </w:rPr>
-        <w:t>../script/</w:t>
+        <w:t xml:space="preserve"> </w:t>
       </w:r>
       <w:r>
         <w:rPr>
           <w:rFonts w:ascii="Courier Code" w:hAnsi="Courier Code"/>
         </w:rPr>
+        <w:t>..</w:t>
+      </w:r>
+      <w:proofErr w:type="gramEnd"/>
+      <w:r>
+        <w:rPr>
+          <w:rFonts w:ascii="Courier Code" w:hAnsi="Courier Code"/>
+        </w:rPr>
+        <w:t>/script/</w:t>
+      </w:r>
+      <w:r>
+        <w:rPr>
+          <w:rFonts w:ascii="Courier Code" w:hAnsi="Courier Code"/>
+        </w:rPr>
         <w:t>run_advanced_demo.py</w:t>
       </w:r>
     </w:p>
@@ -868,8 +941,16 @@
         <w:rPr>
           <w:i/>
         </w:rPr>
-        <w:t>/demo/advanced_usage</w:t>
-      </w:r>
+        <w:t>/demo/</w:t>
+      </w:r>
+      <w:proofErr w:type="spellStart"/>
+      <w:r>
+        <w:rPr>
+          <w:i/>
+        </w:rPr>
+        <w:t>advanced_usage</w:t>
+      </w:r>
+      <w:proofErr w:type="spellEnd"/>
       <w:r>
         <w:rPr>
           <w:i/>
@@ -953,13 +1034,7 @@
         <w:rPr>
           <w:i/>
         </w:rPr>
-        <w:t>/</w:t>
-      </w:r>
-      <w:r>
-        <w:rPr>
-          <w:i/>
-        </w:rPr>
-        <w:t>partial_cov_</w:t>
+        <w:t>/partial_cov_</w:t>
       </w:r>
       <w:r>
         <w:rPr>
@@ -991,13 +1066,7 @@
         <w:rPr>
           <w:i/>
         </w:rPr>
-        <w:t>/</w:t>
-      </w:r>
-      <w:r>
-        <w:rPr>
-          <w:i/>
-        </w:rPr>
-        <w:t>partial_cov_</w:t>
+        <w:t>/partial_cov_</w:t>
       </w:r>
       <w:r>
         <w:rPr>
@@ -1060,7 +1129,21 @@
         <w:rPr>
           <w:i/>
         </w:rPr>
-        <w:t>/demo/advanced_usage/req_map</w:t>
+        <w:t>/demo/</w:t>
+      </w:r>
+      <w:proofErr w:type="spellStart"/>
+      <w:r>
+        <w:rPr>
+          <w:i/>
+        </w:rPr>
+        <w:t>advanced_usage</w:t>
+      </w:r>
+      <w:proofErr w:type="spellEnd"/>
+      <w:r>
+        <w:rPr>
+          <w:i/>
+        </w:rPr>
+        <w:t>/req_map</w:t>
       </w:r>
       <w:r>
         <w:rPr>
@@ -1087,43 +1170,178 @@
       </w:pPr>
     </w:p>
     <w:p>
-      <w:r>
-        <w:t xml:space="preserve">After reading all the input files, the script will go through the data and evaluate each requirement as compliant or non-compliant. The results of this evaluation </w:t>
-      </w:r>
-      <w:r>
-        <w:t>are</w:t>
-      </w:r>
+      <w:pPr>
+        <w:autoSpaceDE w:val="0"/>
+        <w:autoSpaceDN w:val="0"/>
+        <w:adjustRightInd w:val="0"/>
+        <w:spacing w:after="0" w:line="240" w:lineRule="auto"/>
+        <w:rPr>
+          <w:rFonts w:ascii="CIDFont+F3" w:hAnsi="CIDFont+F3" w:cs="CIDFont+F3"/>
+        </w:rPr>
+      </w:pPr>
+      <w:r>
+        <w:t xml:space="preserve">After reading all the input files, the script will go through the data and evaluate each requirement as compliant or non-compliant. </w:t>
+      </w:r>
+      <w:r>
+        <w:rPr>
+          <w:rFonts w:ascii="CIDFont+F2" w:hAnsi="CIDFont+F2" w:cs="CIDFont+F2"/>
+        </w:rPr>
+        <w:t xml:space="preserve">The results of this evaluation are written </w:t>
+      </w:r>
+      <w:r>
+        <w:rPr>
+          <w:rFonts w:ascii="CIDFont+F2" w:hAnsi="CIDFont+F2" w:cs="CIDFont+F2"/>
+        </w:rPr>
+        <w:t xml:space="preserve">on each of the three different format files for the </w:t>
+      </w:r>
+      <w:r>
+        <w:rPr>
+          <w:rFonts w:ascii="CIDFont+F2" w:hAnsi="CIDFont+F2" w:cs="CIDFont+F2"/>
+        </w:rPr>
+        <w:t>specification coverag</w:t>
+      </w:r>
+      <w:r>
+        <w:rPr>
+          <w:rFonts w:ascii="CIDFont+F2" w:hAnsi="CIDFont+F2" w:cs="CIDFont+F2"/>
+        </w:rPr>
+        <w:t>e</w:t>
+      </w:r>
+      <w:r>
+        <w:rPr>
+          <w:rFonts w:ascii="CIDFont+F2" w:hAnsi="CIDFont+F2" w:cs="CIDFont+F2"/>
+        </w:rPr>
+        <w:t xml:space="preserve">: </w:t>
+      </w:r>
+      <w:r>
+        <w:rPr>
+          <w:rFonts w:ascii="CIDFont+F3" w:hAnsi="CIDFont+F3" w:cs="CIDFont+F3"/>
+          <w:i/>
+          <w:iCs/>
+        </w:rPr>
+        <w:t>spec_cov_</w:t>
+      </w:r>
+      <w:r>
+        <w:rPr>
+          <w:rFonts w:ascii="CIDFont+F3" w:hAnsi="CIDFont+F3" w:cs="CIDFont+F3"/>
+          <w:i/>
+          <w:iCs/>
+        </w:rPr>
+        <w:t>advanced</w:t>
+      </w:r>
+      <w:r>
+        <w:rPr>
+          <w:rFonts w:ascii="CIDFont+F3" w:hAnsi="CIDFont+F3" w:cs="CIDFont+F3"/>
+          <w:i/>
+          <w:iCs/>
+        </w:rPr>
+        <w:t>_</w:t>
+      </w:r>
+      <w:r>
+        <w:rPr>
+          <w:rFonts w:ascii="CIDFont+F3" w:hAnsi="CIDFont+F3" w:cs="CIDFont+F3"/>
+          <w:i/>
+          <w:iCs/>
+        </w:rPr>
+        <w:t>d</w:t>
+      </w:r>
+      <w:r>
+        <w:rPr>
+          <w:rFonts w:ascii="CIDFont+F3" w:hAnsi="CIDFont+F3" w:cs="CIDFont+F3"/>
+          <w:i/>
+          <w:iCs/>
+        </w:rPr>
+        <w:t>emo.req_vs_single_tc.csv</w:t>
+      </w:r>
+      <w:r>
+        <w:rPr>
+          <w:rFonts w:ascii="CIDFont+F3" w:hAnsi="CIDFont+F3" w:cs="CIDFont+F3"/>
+        </w:rPr>
+        <w:t>,</w:t>
+      </w:r>
+    </w:p>
+    <w:p>
       <w:bookmarkStart w:id="0" w:name="_GoBack"/>
+      <w:r>
+        <w:rPr>
+          <w:rFonts w:ascii="CIDFont+F3" w:hAnsi="CIDFont+F3" w:cs="CIDFont+F3"/>
+          <w:i/>
+          <w:iCs/>
+        </w:rPr>
+        <w:t>spec_cov_</w:t>
+      </w:r>
+      <w:r>
+        <w:rPr>
+          <w:rFonts w:ascii="CIDFont+F3" w:hAnsi="CIDFont+F3" w:cs="CIDFont+F3"/>
+          <w:i/>
+          <w:iCs/>
+        </w:rPr>
+        <w:t>advanced</w:t>
+      </w:r>
+      <w:r>
+        <w:rPr>
+          <w:rFonts w:ascii="CIDFont+F3" w:hAnsi="CIDFont+F3" w:cs="CIDFont+F3"/>
+          <w:i/>
+          <w:iCs/>
+        </w:rPr>
+        <w:t>_demo.req_vs_tcs.csv</w:t>
+      </w:r>
       <w:bookmarkEnd w:id="0"/>
       <w:r>
-        <w:t xml:space="preserve"> written to the output file, which is stored under </w:t>
-      </w:r>
-      <w:r>
-        <w:rPr>
+        <w:rPr>
+          <w:rFonts w:ascii="CIDFont+F3" w:hAnsi="CIDFont+F3" w:cs="CIDFont+F3"/>
+        </w:rPr>
+        <w:t xml:space="preserve"> </w:t>
+      </w:r>
+      <w:r>
+        <w:rPr>
+          <w:rFonts w:ascii="CIDFont+F2" w:hAnsi="CIDFont+F2" w:cs="CIDFont+F2"/>
+        </w:rPr>
+        <w:t xml:space="preserve">and </w:t>
+      </w:r>
+      <w:r>
+        <w:rPr>
+          <w:rFonts w:ascii="CIDFont+F3" w:hAnsi="CIDFont+F3" w:cs="CIDFont+F3"/>
           <w:i/>
           <w:iCs/>
         </w:rPr>
-        <w:t>/</w:t>
-      </w:r>
-      <w:r>
-        <w:rPr>
-          <w:i/>
-        </w:rPr>
-        <w:t>sim/</w:t>
-      </w:r>
-      <w:r>
-        <w:rPr>
-          <w:i/>
-        </w:rPr>
-        <w:t>spec_cov_advanced_demo</w:t>
-      </w:r>
-      <w:r>
-        <w:rPr>
-          <w:i/>
-        </w:rPr>
-        <w:t>.csv</w:t>
-      </w:r>
-      <w:r>
+        <w:t>spec_cov_</w:t>
+      </w:r>
+      <w:r>
+        <w:rPr>
+          <w:rFonts w:ascii="CIDFont+F3" w:hAnsi="CIDFont+F3" w:cs="CIDFont+F3"/>
+          <w:i/>
+          <w:iCs/>
+        </w:rPr>
+        <w:t>advan</w:t>
+      </w:r>
+      <w:r>
+        <w:rPr>
+          <w:rFonts w:ascii="CIDFont+F3" w:hAnsi="CIDFont+F3" w:cs="CIDFont+F3"/>
+          <w:i/>
+          <w:iCs/>
+        </w:rPr>
+        <w:t>c</w:t>
+      </w:r>
+      <w:r>
+        <w:rPr>
+          <w:rFonts w:ascii="CIDFont+F3" w:hAnsi="CIDFont+F3" w:cs="CIDFont+F3"/>
+          <w:i/>
+          <w:iCs/>
+        </w:rPr>
+        <w:t>ed</w:t>
+      </w:r>
+      <w:r>
+        <w:rPr>
+          <w:rFonts w:ascii="CIDFont+F3" w:hAnsi="CIDFont+F3" w:cs="CIDFont+F3"/>
+          <w:i/>
+          <w:iCs/>
+        </w:rPr>
+        <w:t>_demo.tc_vs_reqs.csv</w:t>
+      </w:r>
+      <w:r>
+        <w:rPr>
+          <w:rFonts w:ascii="CIDFont+F2" w:hAnsi="CIDFont+F2" w:cs="CIDFont+F2"/>
+        </w:rPr>
         <w:t>.</w:t>
       </w:r>
     </w:p>
@@ -1138,7 +1356,7 @@
 </file>
 
 <file path=word/numbering.xml><?xml version="1.0" encoding="utf-8"?>
-<w:numbering xmlns:wpc="http://schemas.microsoft.com/office/word/2010/wordprocessingCanvas" xmlns:cx="http://schemas.microsoft.com/office/drawing/2014/chartex" xmlns:cx1="http://schemas.microsoft.com/office/drawing/2015/9/8/chartex" xmlns:cx2="http://schemas.microsoft.com/office/drawing/2015/10/21/chartex" xmlns:cx3="http://schemas.microsoft.com/office/drawing/2016/5/9/chartex" xmlns:cx4="http://schemas.microsoft.com/office/drawing/2016/5/10/chartex" xmlns:cx5="http://schemas.microsoft.com/office/drawing/2016/5/11/chartex" xmlns:cx6="http://schemas.microsoft.com/office/drawing/2016/5/12/chartex" xmlns:cx7="http://schemas.microsoft.com/office/drawing/2016/5/13/chartex" xmlns:cx8="http://schemas.microsoft.com/office/drawing/2016/5/14/chartex" xmlns:mc="http://schemas.openxmlformats.org/markup-compatibility/2006" xmlns:aink="http://schemas.microsoft.com/office/drawing/2016/ink" xmlns:am3d="http://schemas.microsoft.com/office/drawing/2017/model3d" xmlns:o="urn:schemas-microsoft-com:office:office" xmlns:r="http://schemas.openxmlformats.org/officeDocument/2006/relationships" xmlns:m="http://schemas.openxmlformats.org/officeDocument/2006/math" xmlns:v="urn:schemas-microsoft-com:vml" xmlns:wp14="http://schemas.microsoft.com/office/word/2010/wordprocessingDrawing" xmlns:wp="http://schemas.openxmlformats.org/drawingml/2006/wordprocessingDrawing" xmlns:w10="urn:schemas-microsoft-com:office:word" xmlns:w="http://schemas.openxmlformats.org/wordprocessingml/2006/main" xmlns:w14="http://schemas.microsoft.com/office/word/2010/wordml" xmlns:w15="http://schemas.microsoft.com/office/word/2012/wordml" xmlns:w16cid="http://schemas.microsoft.com/office/word/2016/wordml/cid" xmlns:w16se="http://schemas.microsoft.com/office/word/2015/wordml/symex" xmlns:wpg="http://schemas.microsoft.com/office/word/2010/wordprocessingGroup" xmlns:wpi="http://schemas.microsoft.com/office/word/2010/wordprocessingInk" xmlns:wne="http://schemas.microsoft.com/office/word/2006/wordml" xmlns:wps="http://schemas.microsoft.com/office/word/2010/wordprocessingShape" mc:Ignorable="w14 w15 w16se w16cid wp14">
+<w:numbering xmlns:wpc="http://schemas.microsoft.com/office/word/2010/wordprocessingCanvas" xmlns:cx="http://schemas.microsoft.com/office/drawing/2014/chartex" xmlns:cx1="http://schemas.microsoft.com/office/drawing/2015/9/8/chartex" xmlns:cx2="http://schemas.microsoft.com/office/drawing/2015/10/21/chartex" xmlns:cx3="http://schemas.microsoft.com/office/drawing/2016/5/9/chartex" xmlns:cx4="http://schemas.microsoft.com/office/drawing/2016/5/10/chartex" xmlns:cx5="http://schemas.microsoft.com/office/drawing/2016/5/11/chartex" xmlns:cx6="http://schemas.microsoft.com/office/drawing/2016/5/12/chartex" xmlns:cx7="http://schemas.microsoft.com/office/drawing/2016/5/13/chartex" xmlns:cx8="http://schemas.microsoft.com/office/drawing/2016/5/14/chartex" xmlns:mc="http://schemas.openxmlformats.org/markup-compatibility/2006" xmlns:aink="http://schemas.microsoft.com/office/drawing/2016/ink" xmlns:am3d="http://schemas.microsoft.com/office/drawing/2017/model3d" xmlns:o="urn:schemas-microsoft-com:office:office" xmlns:r="http://schemas.openxmlformats.org/officeDocument/2006/relationships" xmlns:m="http://schemas.openxmlformats.org/officeDocument/2006/math" xmlns:v="urn:schemas-microsoft-com:vml" xmlns:wp14="http://schemas.microsoft.com/office/word/2010/wordprocessingDrawing" xmlns:wp="http://schemas.openxmlformats.org/drawingml/2006/wordprocessingDrawing" xmlns:w10="urn:schemas-microsoft-com:office:word" xmlns:w="http://schemas.openxmlformats.org/wordprocessingml/2006/main" xmlns:w14="http://schemas.microsoft.com/office/word/2010/wordml" xmlns:w15="http://schemas.microsoft.com/office/word/2012/wordml" xmlns:w16cex="http://schemas.microsoft.com/office/word/2018/wordml/cex" xmlns:w16cid="http://schemas.microsoft.com/office/word/2016/wordml/cid" xmlns:w16="http://schemas.microsoft.com/office/word/2018/wordml" xmlns:w16se="http://schemas.microsoft.com/office/word/2015/wordml/symex" xmlns:wpg="http://schemas.microsoft.com/office/word/2010/wordprocessingGroup" xmlns:wpi="http://schemas.microsoft.com/office/word/2010/wordprocessingInk" xmlns:wne="http://schemas.microsoft.com/office/word/2006/wordml" xmlns:wps="http://schemas.microsoft.com/office/word/2010/wordprocessingShape" mc:Ignorable="w14 w15 w16se w16cid w16 w16cex wp14">
   <w:abstractNum w:abstractNumId="0" w15:restartNumberingAfterBreak="0">
     <w:nsid w:val="1DBD0CE3"/>
     <w:multiLevelType w:val="hybridMultilevel"/>
@@ -1258,7 +1476,7 @@
 </file>
 
 <file path=word/styles.xml><?xml version="1.0" encoding="utf-8"?>
-<w:styles xmlns:mc="http://schemas.openxmlformats.org/markup-compatibility/2006" xmlns:r="http://schemas.openxmlformats.org/officeDocument/2006/relationships" xmlns:w="http://schemas.openxmlformats.org/wordprocessingml/2006/main" xmlns:w14="http://schemas.microsoft.com/office/word/2010/wordml" xmlns:w15="http://schemas.microsoft.com/office/word/2012/wordml" xmlns:w16cid="http://schemas.microsoft.com/office/word/2016/wordml/cid" xmlns:w16se="http://schemas.microsoft.com/office/word/2015/wordml/symex" mc:Ignorable="w14 w15 w16se w16cid">
+<w:styles xmlns:mc="http://schemas.openxmlformats.org/markup-compatibility/2006" xmlns:r="http://schemas.openxmlformats.org/officeDocument/2006/relationships" xmlns:w="http://schemas.openxmlformats.org/wordprocessingml/2006/main" xmlns:w14="http://schemas.microsoft.com/office/word/2010/wordml" xmlns:w15="http://schemas.microsoft.com/office/word/2012/wordml" xmlns:w16cex="http://schemas.microsoft.com/office/word/2018/wordml/cex" xmlns:w16cid="http://schemas.microsoft.com/office/word/2016/wordml/cid" xmlns:w16="http://schemas.microsoft.com/office/word/2018/wordml" xmlns:w16se="http://schemas.microsoft.com/office/word/2015/wordml/symex" mc:Ignorable="w14 w15 w16se w16cid w16 w16cex">
   <w:docDefaults>
     <w:rPrDefault>
       <w:rPr>
@@ -1380,6 +1598,7 @@
     <w:lsdException w:name="HTML Sample" w:semiHidden="1" w:unhideWhenUsed="1"/>
     <w:lsdException w:name="HTML Typewriter" w:semiHidden="1" w:unhideWhenUsed="1"/>
     <w:lsdException w:name="HTML Variable" w:semiHidden="1" w:unhideWhenUsed="1"/>
+    <w:lsdException w:name="Normal Table" w:semiHidden="1" w:unhideWhenUsed="1"/>
     <w:lsdException w:name="annotation subject" w:semiHidden="1" w:unhideWhenUsed="1"/>
     <w:lsdException w:name="No List" w:semiHidden="1" w:unhideWhenUsed="1"/>
     <w:lsdException w:name="Outline List 1" w:semiHidden="1" w:unhideWhenUsed="1"/>
@@ -1426,8 +1645,10 @@
     <w:lsdException w:name="Table Subtle 2" w:semiHidden="1" w:unhideWhenUsed="1"/>
     <w:lsdException w:name="Table Web 1" w:semiHidden="1" w:unhideWhenUsed="1"/>
     <w:lsdException w:name="Table Web 2" w:semiHidden="1" w:unhideWhenUsed="1"/>
+    <w:lsdException w:name="Table Web 3" w:semiHidden="1" w:unhideWhenUsed="1"/>
     <w:lsdException w:name="Balloon Text" w:semiHidden="1" w:unhideWhenUsed="1"/>
     <w:lsdException w:name="Table Grid" w:uiPriority="39"/>
+    <w:lsdException w:name="Table Theme" w:semiHidden="1" w:unhideWhenUsed="1"/>
     <w:lsdException w:name="Placeholder Text" w:semiHidden="1"/>
     <w:lsdException w:name="No Spacing" w:uiPriority="1" w:qFormat="1"/>
     <w:lsdException w:name="Light Shading" w:uiPriority="60"/>

</xml_diff>